<commit_message>
Pagina nummers + hopelijk blijven de plaatjes op hun plek
</commit_message>
<xml_diff>
--- a/Documentatie/Management Rapportage.docx
+++ b/Documentatie/Management Rapportage.docx
@@ -1044,8 +1044,6 @@
       <w:r>
         <w:t>libraries</w:t>
       </w:r>
-      <w:bookmarkStart w:id="3" w:name="_GoBack"/>
-      <w:bookmarkEnd w:id="3"/>
       <w:proofErr w:type="spellEnd"/>
     </w:p>
     <w:p>
@@ -1100,10 +1098,13 @@
         <w:sectPr>
           <w:headerReference w:type="even" r:id="rId12"/>
           <w:headerReference w:type="default" r:id="rId13"/>
-          <w:headerReference w:type="first" r:id="rId14"/>
+          <w:footerReference w:type="default" r:id="rId14"/>
+          <w:headerReference w:type="first" r:id="rId15"/>
           <w:pgSz w:w="11900" w:h="16840"/>
           <w:pgMar w:top="1284" w:right="1275" w:bottom="2276" w:left="1200" w:header="1150" w:footer="708" w:gutter="0"/>
           <w:cols w:space="708"/>
+          <w:titlePg/>
+          <w:docGrid w:linePitch="272"/>
         </w:sectPr>
       </w:pPr>
       <w:r>
@@ -1126,7 +1127,7 @@
           <w:sz w:val="40"/>
         </w:rPr>
       </w:pPr>
-      <w:bookmarkStart w:id="4" w:name="_Toc504561940"/>
+      <w:bookmarkStart w:id="3" w:name="_Toc504561940"/>
       <w:proofErr w:type="spellStart"/>
       <w:r>
         <w:rPr>
@@ -1144,7 +1145,7 @@
         </w:rPr>
         <w:t xml:space="preserve"> Visualisatie</w:t>
       </w:r>
-      <w:bookmarkEnd w:id="4"/>
+      <w:bookmarkEnd w:id="3"/>
     </w:p>
     <w:p>
       <w:pPr>
@@ -1185,7 +1186,7 @@
                     <pic:cNvPicPr/>
                   </pic:nvPicPr>
                   <pic:blipFill>
-                    <a:blip r:embed="rId15">
+                    <a:blip r:embed="rId16">
                       <a:extLst/>
                     </a:blip>
                     <a:stretch>
@@ -1234,26 +1235,19 @@
     <w:p/>
     <w:p/>
     <w:p/>
-    <w:p/>
-    <w:p>
-      <w:pPr>
-        <w:tabs>
-          <w:tab w:val="left" w:pos="1992"/>
-        </w:tabs>
-      </w:pPr>
+    <w:p>
       <w:r>
         <w:rPr>
           <w:noProof/>
         </w:rPr>
-        <w:lastRenderedPageBreak/>
         <w:drawing>
           <wp:anchor distT="152400" distB="152400" distL="152400" distR="152400" simplePos="0" relativeHeight="251667456" behindDoc="0" locked="0" layoutInCell="1" allowOverlap="1" wp14:anchorId="296EC827" wp14:editId="1A013838">
             <wp:simplePos x="0" y="0"/>
             <wp:positionH relativeFrom="margin">
-              <wp:posOffset>1196340</wp:posOffset>
+              <wp:align>center</wp:align>
             </wp:positionH>
             <wp:positionV relativeFrom="line">
-              <wp:posOffset>70485</wp:posOffset>
+              <wp:posOffset>107315</wp:posOffset>
             </wp:positionV>
             <wp:extent cx="3280410" cy="4116850"/>
             <wp:effectExtent l="0" t="0" r="0" b="0"/>
@@ -1276,7 +1270,7 @@
                     <pic:cNvPicPr/>
                   </pic:nvPicPr>
                   <pic:blipFill>
-                    <a:blip r:embed="rId16">
+                    <a:blip r:embed="rId17">
                       <a:extLst/>
                     </a:blip>
                     <a:stretch>
@@ -1303,6 +1297,13 @@
           </wp:anchor>
         </w:drawing>
       </w:r>
+    </w:p>
+    <w:p>
+      <w:pPr>
+        <w:tabs>
+          <w:tab w:val="left" w:pos="1992"/>
+        </w:tabs>
+      </w:pPr>
       <w:r>
         <w:tab/>
       </w:r>
@@ -1310,7 +1311,6 @@
         <w:tab/>
       </w:r>
     </w:p>
-    <w:p/>
     <w:p/>
     <w:p/>
     <w:p/>
@@ -1339,13 +1339,14 @@
           <w:sz w:val="40"/>
         </w:rPr>
       </w:pPr>
-      <w:bookmarkStart w:id="5" w:name="_Toc504561941"/>
+      <w:bookmarkStart w:id="4" w:name="_Toc504561941"/>
       <w:proofErr w:type="spellStart"/>
       <w:r>
         <w:rPr>
           <w:b/>
           <w:sz w:val="40"/>
         </w:rPr>
+        <w:lastRenderedPageBreak/>
         <w:t>Chatbot</w:t>
       </w:r>
       <w:proofErr w:type="spellEnd"/>
@@ -1356,7 +1357,7 @@
         </w:rPr>
         <w:t xml:space="preserve"> Visualisatie</w:t>
       </w:r>
-      <w:bookmarkEnd w:id="5"/>
+      <w:bookmarkEnd w:id="4"/>
     </w:p>
     <w:p/>
     <w:p>
@@ -1368,7 +1369,7 @@
           <wp:anchor distT="152400" distB="152400" distL="152400" distR="152400" simplePos="0" relativeHeight="251665408" behindDoc="0" locked="0" layoutInCell="1" allowOverlap="1" wp14:anchorId="4ACC6094" wp14:editId="1DA1E6C8">
             <wp:simplePos x="0" y="0"/>
             <wp:positionH relativeFrom="margin">
-              <wp:align>center</wp:align>
+              <wp:posOffset>1231265</wp:posOffset>
             </wp:positionH>
             <wp:positionV relativeFrom="margin">
               <wp:posOffset>548005</wp:posOffset>
@@ -1394,7 +1395,7 @@
                     <pic:cNvPicPr/>
                   </pic:nvPicPr>
                   <pic:blipFill>
-                    <a:blip r:embed="rId17">
+                    <a:blip r:embed="rId18">
                       <a:extLst/>
                     </a:blip>
                     <a:stretch>
@@ -1442,13 +1443,7 @@
     <w:p/>
     <w:p/>
     <w:p/>
-    <w:p/>
-    <w:p>
-      <w:pPr>
-        <w:tabs>
-          <w:tab w:val="left" w:pos="1944"/>
-        </w:tabs>
-      </w:pPr>
+    <w:p>
       <w:r>
         <w:rPr>
           <w:noProof/>
@@ -1460,7 +1455,7 @@
               <wp:align>center</wp:align>
             </wp:positionH>
             <wp:positionV relativeFrom="margin">
-              <wp:align>bottom</wp:align>
+              <wp:posOffset>4751070</wp:posOffset>
             </wp:positionV>
             <wp:extent cx="3364366" cy="4229102"/>
             <wp:effectExtent l="0" t="0" r="7620" b="0"/>
@@ -1483,7 +1478,7 @@
                     <pic:cNvPicPr/>
                   </pic:nvPicPr>
                   <pic:blipFill>
-                    <a:blip r:embed="rId18">
+                    <a:blip r:embed="rId19">
                       <a:extLst/>
                     </a:blip>
                     <a:stretch>
@@ -1510,6 +1505,13 @@
           </wp:anchor>
         </w:drawing>
       </w:r>
+    </w:p>
+    <w:p>
+      <w:pPr>
+        <w:tabs>
+          <w:tab w:val="left" w:pos="1944"/>
+        </w:tabs>
+      </w:pPr>
       <w:r>
         <w:tab/>
       </w:r>
@@ -1526,7 +1528,10 @@
     <w:p/>
     <w:p/>
     <w:p/>
-    <w:p/>
+    <w:p>
+      <w:bookmarkStart w:id="5" w:name="_GoBack"/>
+      <w:bookmarkEnd w:id="5"/>
+    </w:p>
     <w:p/>
     <w:p/>
     <w:p/>
@@ -1611,7 +1616,7 @@
                     <pic:cNvPicPr/>
                   </pic:nvPicPr>
                   <pic:blipFill>
-                    <a:blip r:embed="rId19">
+                    <a:blip r:embed="rId20">
                       <a:extLst/>
                     </a:blip>
                     <a:stretch>
@@ -1672,7 +1677,7 @@
                     <pic:cNvPicPr/>
                   </pic:nvPicPr>
                   <pic:blipFill>
-                    <a:blip r:embed="rId20">
+                    <a:blip r:embed="rId21">
                       <a:extLst/>
                     </a:blip>
                     <a:stretch>
@@ -1781,7 +1786,7 @@
                     <pic:cNvPicPr/>
                   </pic:nvPicPr>
                   <pic:blipFill>
-                    <a:blip r:embed="rId21">
+                    <a:blip r:embed="rId22">
                       <a:extLst/>
                     </a:blip>
                     <a:stretch>
@@ -1810,9 +1815,9 @@
       </w:r>
     </w:p>
     <w:sectPr>
-      <w:headerReference w:type="even" r:id="rId22"/>
-      <w:headerReference w:type="default" r:id="rId23"/>
-      <w:headerReference w:type="first" r:id="rId24"/>
+      <w:headerReference w:type="even" r:id="rId23"/>
+      <w:headerReference w:type="default" r:id="rId24"/>
+      <w:headerReference w:type="first" r:id="rId25"/>
       <w:pgSz w:w="11900" w:h="16840"/>
       <w:pgMar w:top="1440" w:right="1440" w:bottom="960" w:left="1440" w:header="1150" w:footer="708" w:gutter="0"/>
       <w:cols w:space="708"/>
@@ -1844,6 +1849,51 @@
     </w:p>
   </w:endnote>
 </w:endnotes>
+</file>
+
+<file path=word/footer1.xml><?xml version="1.0" encoding="utf-8"?>
+<w:ftr xmlns:wpc="http://schemas.microsoft.com/office/word/2010/wordprocessingCanvas" xmlns:cx="http://schemas.microsoft.com/office/drawing/2014/chartex" xmlns:cx1="http://schemas.microsoft.com/office/drawing/2015/9/8/chartex" xmlns:cx2="http://schemas.microsoft.com/office/drawing/2015/10/21/chartex" xmlns:cx3="http://schemas.microsoft.com/office/drawing/2016/5/9/chartex" xmlns:cx4="http://schemas.microsoft.com/office/drawing/2016/5/10/chartex" xmlns:cx5="http://schemas.microsoft.com/office/drawing/2016/5/11/chartex" xmlns:cx6="http://schemas.microsoft.com/office/drawing/2016/5/12/chartex" xmlns:cx7="http://schemas.microsoft.com/office/drawing/2016/5/13/chartex" xmlns:cx8="http://schemas.microsoft.com/office/drawing/2016/5/14/chartex" xmlns:mc="http://schemas.openxmlformats.org/markup-compatibility/2006" xmlns:aink="http://schemas.microsoft.com/office/drawing/2016/ink" xmlns:am3d="http://schemas.microsoft.com/office/drawing/2017/model3d" xmlns:o="urn:schemas-microsoft-com:office:office" xmlns:r="http://schemas.openxmlformats.org/officeDocument/2006/relationships" xmlns:m="http://schemas.openxmlformats.org/officeDocument/2006/math" xmlns:v="urn:schemas-microsoft-com:vml" xmlns:wp14="http://schemas.microsoft.com/office/word/2010/wordprocessingDrawing" xmlns:wp="http://schemas.openxmlformats.org/drawingml/2006/wordprocessingDrawing" xmlns:w10="urn:schemas-microsoft-com:office:word" xmlns:w="http://schemas.openxmlformats.org/wordprocessingml/2006/main" xmlns:w14="http://schemas.microsoft.com/office/word/2010/wordml" xmlns:w15="http://schemas.microsoft.com/office/word/2012/wordml" xmlns:w16cid="http://schemas.microsoft.com/office/word/2016/wordml/cid" xmlns:w16se="http://schemas.microsoft.com/office/word/2015/wordml/symex" xmlns:wpg="http://schemas.microsoft.com/office/word/2010/wordprocessingGroup" xmlns:wpi="http://schemas.microsoft.com/office/word/2010/wordprocessingInk" xmlns:wne="http://schemas.microsoft.com/office/word/2006/wordml" xmlns:wps="http://schemas.microsoft.com/office/word/2010/wordprocessingShape" mc:Ignorable="w14 w15 w16se w16cid wp14">
+  <w:sdt>
+    <w:sdtPr>
+      <w:id w:val="-564489832"/>
+      <w:docPartObj>
+        <w:docPartGallery w:val="Page Numbers (Bottom of Page)"/>
+        <w:docPartUnique/>
+      </w:docPartObj>
+    </w:sdtPr>
+    <w:sdtContent>
+      <w:p>
+        <w:pPr>
+          <w:pStyle w:val="Voettekst"/>
+          <w:jc w:val="right"/>
+        </w:pPr>
+        <w:r>
+          <w:fldChar w:fldCharType="begin"/>
+        </w:r>
+        <w:r>
+          <w:instrText>PAGE   \* MERGEFORMAT</w:instrText>
+        </w:r>
+        <w:r>
+          <w:fldChar w:fldCharType="separate"/>
+        </w:r>
+        <w:r>
+          <w:rPr>
+            <w:noProof/>
+          </w:rPr>
+          <w:t>7</w:t>
+        </w:r>
+        <w:r>
+          <w:fldChar w:fldCharType="end"/>
+        </w:r>
+      </w:p>
+    </w:sdtContent>
+  </w:sdt>
+  <w:p>
+    <w:pPr>
+      <w:pStyle w:val="Voettekst"/>
+    </w:pPr>
+  </w:p>
+</w:ftr>
 </file>
 
 <file path=word/footnotes.xml><?xml version="1.0" encoding="utf-8"?>
@@ -3641,7 +3691,7 @@
 </file>
 
 <file path=customXml/itemProps1.xml><?xml version="1.0" encoding="utf-8"?>
-<ds:datastoreItem xmlns:ds="http://schemas.openxmlformats.org/officeDocument/2006/customXml" ds:itemID="{BB1ADF3D-4B84-4100-A7DC-3CA141F5D666}">
+<ds:datastoreItem xmlns:ds="http://schemas.openxmlformats.org/officeDocument/2006/customXml" ds:itemID="{70706146-AEDE-4AFB-94B7-E54E3A5E33EB}">
   <ds:schemaRefs>
     <ds:schemaRef ds:uri="http://schemas.openxmlformats.org/officeDocument/2006/bibliography"/>
   </ds:schemaRefs>

</xml_diff>

<commit_message>
Added final handin dir
</commit_message>
<xml_diff>
--- a/Documentatie/Management Rapportage.docx
+++ b/Documentatie/Management Rapportage.docx
@@ -4,7 +4,7 @@
   <w:body>
     <w:p>
       <w:pPr>
-        <w:pStyle w:val="Kop1"/>
+        <w:pStyle w:val="Heading1"/>
         <w:rPr>
           <w:b/>
           <w:sz w:val="40"/>
@@ -117,12 +117,12 @@
     </w:p>
     <w:p>
       <w:pPr>
-        <w:pStyle w:val="Geenafstand"/>
-      </w:pPr>
-    </w:p>
-    <w:p>
-      <w:pPr>
-        <w:pStyle w:val="Geenafstand"/>
+        <w:pStyle w:val="NoSpacing"/>
+      </w:pPr>
+    </w:p>
+    <w:p>
+      <w:pPr>
+        <w:pStyle w:val="NoSpacing"/>
       </w:pPr>
       <w:r>
         <w:t>Groepsnummer:</w:t>
@@ -137,7 +137,7 @@
     </w:p>
     <w:p>
       <w:pPr>
-        <w:pStyle w:val="Geenafstand"/>
+        <w:pStyle w:val="NoSpacing"/>
         <w:ind w:left="0" w:firstLine="0"/>
       </w:pPr>
       <w:r>
@@ -158,7 +158,7 @@
     </w:p>
     <w:p>
       <w:pPr>
-        <w:pStyle w:val="Geenafstand"/>
+        <w:pStyle w:val="NoSpacing"/>
         <w:ind w:left="2134" w:firstLine="698"/>
       </w:pPr>
       <w:r>
@@ -172,7 +172,7 @@
     </w:p>
     <w:p>
       <w:pPr>
-        <w:pStyle w:val="Geenafstand"/>
+        <w:pStyle w:val="NoSpacing"/>
         <w:ind w:left="2134" w:firstLine="698"/>
       </w:pPr>
       <w:r>
@@ -181,7 +181,7 @@
     </w:p>
     <w:p>
       <w:pPr>
-        <w:pStyle w:val="Geenafstand"/>
+        <w:pStyle w:val="NoSpacing"/>
         <w:ind w:left="2134" w:firstLine="698"/>
       </w:pPr>
       <w:r>
@@ -190,26 +190,16 @@
     </w:p>
     <w:p>
       <w:pPr>
-        <w:pStyle w:val="Geenafstand"/>
+        <w:pStyle w:val="NoSpacing"/>
         <w:ind w:left="2134" w:firstLine="698"/>
       </w:pPr>
-      <w:proofErr w:type="spellStart"/>
-      <w:r>
-        <w:t>Moustafa</w:t>
-      </w:r>
-      <w:proofErr w:type="spellEnd"/>
-      <w:r>
-        <w:t xml:space="preserve"> </w:t>
-      </w:r>
-      <w:proofErr w:type="spellStart"/>
-      <w:r>
-        <w:t>Elhagaly</w:t>
-      </w:r>
-      <w:proofErr w:type="spellEnd"/>
-    </w:p>
-    <w:p>
-      <w:pPr>
-        <w:pStyle w:val="Geenafstand"/>
+      <w:r>
+        <w:t>Moustafa Elhagaly</w:t>
+      </w:r>
+    </w:p>
+    <w:p>
+      <w:pPr>
+        <w:pStyle w:val="NoSpacing"/>
         <w:ind w:left="2134" w:firstLine="698"/>
       </w:pPr>
       <w:r>
@@ -218,7 +208,7 @@
     </w:p>
     <w:p>
       <w:pPr>
-        <w:pStyle w:val="Geenafstand"/>
+        <w:pStyle w:val="NoSpacing"/>
       </w:pPr>
       <w:r>
         <w:rPr>
@@ -252,7 +242,7 @@
     </w:p>
     <w:p>
       <w:pPr>
-        <w:pStyle w:val="Geenafstand"/>
+        <w:pStyle w:val="NoSpacing"/>
       </w:pPr>
       <w:r>
         <w:t xml:space="preserve">Datum: </w:t>
@@ -273,7 +263,7 @@
     </w:p>
     <w:p>
       <w:pPr>
-        <w:pStyle w:val="Kop1"/>
+        <w:pStyle w:val="Heading1"/>
         <w:rPr>
           <w:b/>
           <w:sz w:val="40"/>
@@ -318,7 +308,7 @@
       <w:sdtContent>
         <w:p>
           <w:pPr>
-            <w:pStyle w:val="Kopvaninhoudsopgave"/>
+            <w:pStyle w:val="TOCHeading"/>
           </w:pPr>
           <w:r>
             <w:fldChar w:fldCharType="begin"/>
@@ -332,7 +322,7 @@
         </w:p>
         <w:p>
           <w:pPr>
-            <w:pStyle w:val="Inhopg1"/>
+            <w:pStyle w:val="TOC1"/>
             <w:tabs>
               <w:tab w:val="right" w:leader="dot" w:pos="9415"/>
             </w:tabs>
@@ -402,7 +392,7 @@
         </w:p>
         <w:p>
           <w:pPr>
-            <w:pStyle w:val="Inhopg1"/>
+            <w:pStyle w:val="TOC1"/>
             <w:tabs>
               <w:tab w:val="right" w:leader="dot" w:pos="9415"/>
             </w:tabs>
@@ -471,7 +461,7 @@
         </w:p>
         <w:p>
           <w:pPr>
-            <w:pStyle w:val="Inhopg1"/>
+            <w:pStyle w:val="TOC1"/>
             <w:tabs>
               <w:tab w:val="right" w:leader="dot" w:pos="9415"/>
             </w:tabs>
@@ -540,7 +530,7 @@
         </w:p>
         <w:p>
           <w:pPr>
-            <w:pStyle w:val="Inhopg1"/>
+            <w:pStyle w:val="TOC1"/>
             <w:tabs>
               <w:tab w:val="right" w:leader="dot" w:pos="9415"/>
             </w:tabs>
@@ -609,7 +599,7 @@
         </w:p>
         <w:p>
           <w:pPr>
-            <w:pStyle w:val="Inhopg1"/>
+            <w:pStyle w:val="TOC1"/>
             <w:tabs>
               <w:tab w:val="right" w:leader="dot" w:pos="9415"/>
             </w:tabs>
@@ -689,7 +679,7 @@
     </w:sdt>
     <w:p>
       <w:pPr>
-        <w:pStyle w:val="Geenafstand"/>
+        <w:pStyle w:val="NoSpacing"/>
         <w:tabs>
           <w:tab w:val="left" w:pos="708"/>
           <w:tab w:val="left" w:pos="1416"/>
@@ -713,7 +703,7 @@
     </w:p>
     <w:p>
       <w:pPr>
-        <w:pStyle w:val="Kop1"/>
+        <w:pStyle w:val="Heading1"/>
         <w:rPr>
           <w:b/>
           <w:sz w:val="40"/>
@@ -732,12 +722,12 @@
     </w:p>
     <w:p>
       <w:pPr>
-        <w:pStyle w:val="Geenafstand"/>
-      </w:pPr>
-    </w:p>
-    <w:p>
-      <w:pPr>
-        <w:pStyle w:val="Geenafstand"/>
+        <w:pStyle w:val="NoSpacing"/>
+      </w:pPr>
+    </w:p>
+    <w:p>
+      <w:pPr>
+        <w:pStyle w:val="NoSpacing"/>
       </w:pPr>
       <w:r>
         <w:t xml:space="preserve">Voor het project hebben we onze </w:t>
@@ -753,25 +743,33 @@
     </w:p>
     <w:p>
       <w:pPr>
-        <w:pStyle w:val="Geenafstand"/>
-      </w:pPr>
-    </w:p>
-    <w:p>
-      <w:pPr>
-        <w:pStyle w:val="Geenafstand"/>
-      </w:pPr>
-      <w:r>
-        <w:t>Je kan in principe een volledig gesprek voeren met Louis. Je kan hem begroeten of dingen vragen zoals hoe het met hem gaat, wat zijn naam is, wat hij voor werk doet, en of hij iets over zichzelf wil vertellen. Je kan natuurlijk ook weer antwoorden op de reacties die hij geeft en op de vragen die hij terug stelt.</w:t>
-      </w:r>
-    </w:p>
-    <w:p>
-      <w:pPr>
-        <w:pStyle w:val="Geenafstand"/>
-      </w:pPr>
-    </w:p>
-    <w:p>
-      <w:pPr>
-        <w:pStyle w:val="Geenafstand"/>
+        <w:pStyle w:val="NoSpacing"/>
+      </w:pPr>
+    </w:p>
+    <w:p>
+      <w:pPr>
+        <w:pStyle w:val="NoSpacing"/>
+      </w:pPr>
+      <w:r>
+        <w:t xml:space="preserve">Je kan in principe een volledig gesprek voeren met Louis. Je kan hem begroeten of dingen vragen zoals hoe het met hem gaat, wat zijn naam is, wat hij voor werk doet, en of hij iets over zichzelf wil vertellen. Je kan natuurlijk ook weer antwoorden op de reacties die hij geeft en op de vragen die hij </w:t>
+      </w:r>
+      <w:proofErr w:type="gramStart"/>
+      <w:r>
+        <w:t>terug stelt</w:t>
+      </w:r>
+      <w:proofErr w:type="gramEnd"/>
+      <w:r>
+        <w:t>.</w:t>
+      </w:r>
+    </w:p>
+    <w:p>
+      <w:pPr>
+        <w:pStyle w:val="NoSpacing"/>
+      </w:pPr>
+    </w:p>
+    <w:p>
+      <w:pPr>
+        <w:pStyle w:val="NoSpacing"/>
       </w:pPr>
       <w:r>
         <w:t xml:space="preserve">Naast een gewoon gesprek voeren, kan hij ook nuttige dingen voor je doen. Je kan hem bijvoorbeeld vragen wat er vanavond op tv komt, en of hij een leuke film of serie voor je kan aanbevelen. Ook kan je om een locatie </w:t>
@@ -790,12 +788,12 @@
     </w:p>
     <w:p>
       <w:pPr>
-        <w:pStyle w:val="Geenafstand"/>
-      </w:pPr>
-    </w:p>
-    <w:p>
-      <w:pPr>
-        <w:pStyle w:val="Geenafstand"/>
+        <w:pStyle w:val="NoSpacing"/>
+      </w:pPr>
+    </w:p>
+    <w:p>
+      <w:pPr>
+        <w:pStyle w:val="NoSpacing"/>
       </w:pPr>
       <w:r>
         <w:t>Natuurlijk zijn er altijd een paar dingen die de bot niet begrijpt, om het in dat geval niet ongemakkelijk te maken zal hij 1 van zijn beroemde, altijd leuke uitspraken vertellen.</w:t>
@@ -803,15 +801,23 @@
     </w:p>
     <w:p>
       <w:pPr>
-        <w:pStyle w:val="Geenafstand"/>
-      </w:pPr>
-    </w:p>
-    <w:p>
-      <w:pPr>
-        <w:pStyle w:val="Geenafstand"/>
-      </w:pPr>
-      <w:r>
-        <w:t>En dan hebben we nog de vragen met betrekking tot de film database. Louis kan d</w:t>
+        <w:pStyle w:val="NoSpacing"/>
+      </w:pPr>
+    </w:p>
+    <w:p>
+      <w:pPr>
+        <w:pStyle w:val="NoSpacing"/>
+      </w:pPr>
+      <w:r>
+        <w:t xml:space="preserve">En dan hebben we nog de vragen met betrekking tot de </w:t>
+      </w:r>
+      <w:proofErr w:type="gramStart"/>
+      <w:r>
+        <w:t>film database</w:t>
+      </w:r>
+      <w:proofErr w:type="gramEnd"/>
+      <w:r>
+        <w:t>. Louis kan d</w:t>
       </w:r>
       <w:r>
         <w:t xml:space="preserve">e volgende vragen </w:t>
@@ -822,12 +828,12 @@
     </w:p>
     <w:p>
       <w:pPr>
-        <w:pStyle w:val="Geenafstand"/>
-      </w:pPr>
-    </w:p>
-    <w:p>
-      <w:pPr>
-        <w:pStyle w:val="Geenafstand"/>
+        <w:pStyle w:val="NoSpacing"/>
+      </w:pPr>
+    </w:p>
+    <w:p>
+      <w:pPr>
+        <w:pStyle w:val="NoSpacing"/>
         <w:numPr>
           <w:ilvl w:val="0"/>
           <w:numId w:val="2"/>
@@ -839,7 +845,7 @@
     </w:p>
     <w:p>
       <w:pPr>
-        <w:pStyle w:val="Geenafstand"/>
+        <w:pStyle w:val="NoSpacing"/>
         <w:numPr>
           <w:ilvl w:val="0"/>
           <w:numId w:val="2"/>
@@ -851,7 +857,7 @@
     </w:p>
     <w:p>
       <w:pPr>
-        <w:pStyle w:val="Geenafstand"/>
+        <w:pStyle w:val="NoSpacing"/>
         <w:numPr>
           <w:ilvl w:val="0"/>
           <w:numId w:val="2"/>
@@ -863,7 +869,7 @@
     </w:p>
     <w:p>
       <w:pPr>
-        <w:pStyle w:val="Geenafstand"/>
+        <w:pStyle w:val="NoSpacing"/>
         <w:numPr>
           <w:ilvl w:val="0"/>
           <w:numId w:val="2"/>
@@ -875,7 +881,7 @@
     </w:p>
     <w:p>
       <w:pPr>
-        <w:pStyle w:val="Geenafstand"/>
+        <w:pStyle w:val="NoSpacing"/>
         <w:numPr>
           <w:ilvl w:val="0"/>
           <w:numId w:val="2"/>
@@ -911,7 +917,7 @@
     </w:p>
     <w:p>
       <w:pPr>
-        <w:pStyle w:val="Geenafstand"/>
+        <w:pStyle w:val="NoSpacing"/>
         <w:numPr>
           <w:ilvl w:val="0"/>
           <w:numId w:val="2"/>
@@ -923,7 +929,7 @@
     </w:p>
     <w:p>
       <w:pPr>
-        <w:pStyle w:val="Geenafstand"/>
+        <w:pStyle w:val="NoSpacing"/>
         <w:numPr>
           <w:ilvl w:val="0"/>
           <w:numId w:val="2"/>
@@ -935,7 +941,7 @@
     </w:p>
     <w:p>
       <w:pPr>
-        <w:pStyle w:val="Geenafstand"/>
+        <w:pStyle w:val="NoSpacing"/>
         <w:numPr>
           <w:ilvl w:val="0"/>
           <w:numId w:val="2"/>
@@ -947,7 +953,7 @@
     </w:p>
     <w:p>
       <w:pPr>
-        <w:pStyle w:val="Geenafstand"/>
+        <w:pStyle w:val="NoSpacing"/>
         <w:numPr>
           <w:ilvl w:val="0"/>
           <w:numId w:val="2"/>
@@ -959,7 +965,7 @@
     </w:p>
     <w:p>
       <w:pPr>
-        <w:pStyle w:val="Geenafstand"/>
+        <w:pStyle w:val="NoSpacing"/>
         <w:ind w:left="720" w:firstLine="0"/>
       </w:pPr>
       <w:proofErr w:type="spellStart"/>
@@ -973,7 +979,7 @@
     </w:p>
     <w:p>
       <w:pPr>
-        <w:pStyle w:val="Geenafstand"/>
+        <w:pStyle w:val="NoSpacing"/>
         <w:numPr>
           <w:ilvl w:val="0"/>
           <w:numId w:val="2"/>
@@ -993,12 +999,12 @@
     </w:p>
     <w:p>
       <w:pPr>
-        <w:pStyle w:val="Geenafstand"/>
-      </w:pPr>
-    </w:p>
-    <w:p>
-      <w:pPr>
-        <w:pStyle w:val="Geenafstand"/>
+        <w:pStyle w:val="NoSpacing"/>
+      </w:pPr>
+    </w:p>
+    <w:p>
+      <w:pPr>
+        <w:pStyle w:val="NoSpacing"/>
       </w:pPr>
       <w:r>
         <w:t xml:space="preserve">Op de volgende pagina zijn de antwoorden van Louis te vinden. </w:t>
@@ -1006,12 +1012,12 @@
     </w:p>
     <w:p>
       <w:pPr>
-        <w:pStyle w:val="Geenafstand"/>
-      </w:pPr>
-    </w:p>
-    <w:p>
-      <w:pPr>
-        <w:pStyle w:val="Geenafstand"/>
+        <w:pStyle w:val="NoSpacing"/>
+      </w:pPr>
+    </w:p>
+    <w:p>
+      <w:pPr>
+        <w:pStyle w:val="NoSpacing"/>
       </w:pPr>
       <w:r>
         <w:t>We hebben de volgende software gebruikt voor het ontwikkelen van Louis:</w:t>
@@ -1019,7 +1025,7 @@
     </w:p>
     <w:p>
       <w:pPr>
-        <w:pStyle w:val="Geenafstand"/>
+        <w:pStyle w:val="NoSpacing"/>
       </w:pPr>
       <w:r>
         <w:t>Telegram bots API</w:t>
@@ -1027,7 +1033,7 @@
     </w:p>
     <w:p>
       <w:pPr>
-        <w:pStyle w:val="Geenafstand"/>
+        <w:pStyle w:val="NoSpacing"/>
       </w:pPr>
       <w:r>
         <w:t xml:space="preserve">Google </w:t>
@@ -1048,7 +1054,7 @@
     </w:p>
     <w:p>
       <w:pPr>
-        <w:pStyle w:val="Geenafstand"/>
+        <w:pStyle w:val="NoSpacing"/>
       </w:pPr>
       <w:proofErr w:type="spellStart"/>
       <w:r>
@@ -1058,7 +1064,7 @@
     </w:p>
     <w:p>
       <w:pPr>
-        <w:pStyle w:val="Geenafstand"/>
+        <w:pStyle w:val="NoSpacing"/>
       </w:pPr>
       <w:r>
         <w:t>R-scripts</w:t>
@@ -1066,7 +1072,7 @@
     </w:p>
     <w:p>
       <w:pPr>
-        <w:pStyle w:val="Geenafstand"/>
+        <w:pStyle w:val="NoSpacing"/>
       </w:pPr>
       <w:proofErr w:type="spellStart"/>
       <w:r>
@@ -1076,7 +1082,7 @@
     </w:p>
     <w:p>
       <w:pPr>
-        <w:pStyle w:val="Geenafstand"/>
+        <w:pStyle w:val="NoSpacing"/>
       </w:pPr>
       <w:r>
         <w:t xml:space="preserve">Java </w:t>
@@ -1089,12 +1095,12 @@
     </w:p>
     <w:p>
       <w:pPr>
-        <w:pStyle w:val="Geenafstand"/>
-      </w:pPr>
-    </w:p>
-    <w:p>
-      <w:pPr>
-        <w:pStyle w:val="Geenafstand"/>
+        <w:pStyle w:val="NoSpacing"/>
+      </w:pPr>
+    </w:p>
+    <w:p>
+      <w:pPr>
+        <w:pStyle w:val="NoSpacing"/>
         <w:sectPr>
           <w:headerReference w:type="even" r:id="rId12"/>
           <w:headerReference w:type="default" r:id="rId13"/>
@@ -1121,7 +1127,7 @@
     </w:p>
     <w:p>
       <w:pPr>
-        <w:pStyle w:val="Kop1"/>
+        <w:pStyle w:val="Heading1"/>
         <w:rPr>
           <w:b/>
           <w:sz w:val="40"/>
@@ -1330,35 +1336,6 @@
     <w:p/>
     <w:p/>
     <w:p/>
-    <w:p>
-      <w:pPr>
-        <w:pStyle w:val="Kop1"/>
-        <w:ind w:left="0" w:firstLine="0"/>
-        <w:rPr>
-          <w:b/>
-          <w:sz w:val="40"/>
-        </w:rPr>
-      </w:pPr>
-      <w:bookmarkStart w:id="4" w:name="_Toc504561941"/>
-      <w:proofErr w:type="spellStart"/>
-      <w:r>
-        <w:rPr>
-          <w:b/>
-          <w:sz w:val="40"/>
-        </w:rPr>
-        <w:lastRenderedPageBreak/>
-        <w:t>Chatbot</w:t>
-      </w:r>
-      <w:proofErr w:type="spellEnd"/>
-      <w:r>
-        <w:rPr>
-          <w:b/>
-          <w:sz w:val="40"/>
-        </w:rPr>
-        <w:t xml:space="preserve"> Visualisatie</w:t>
-      </w:r>
-      <w:bookmarkEnd w:id="4"/>
-    </w:p>
     <w:p/>
     <w:p>
       <w:r>
@@ -1528,47 +1505,25 @@
     <w:p/>
     <w:p/>
     <w:p/>
-    <w:p>
-      <w:bookmarkStart w:id="5" w:name="_GoBack"/>
-      <w:bookmarkEnd w:id="5"/>
-    </w:p>
-    <w:p/>
-    <w:p/>
-    <w:p/>
-    <w:p/>
-    <w:p/>
-    <w:p/>
-    <w:p/>
-    <w:p/>
-    <w:p/>
-    <w:p/>
-    <w:p>
-      <w:pPr>
-        <w:pStyle w:val="Kop1"/>
+    <w:p/>
+    <w:p/>
+    <w:p/>
+    <w:p/>
+    <w:p/>
+    <w:p/>
+    <w:p/>
+    <w:p/>
+    <w:p/>
+    <w:p/>
+    <w:p/>
+    <w:p>
+      <w:pPr>
+        <w:pStyle w:val="Heading1"/>
         <w:rPr>
           <w:b/>
           <w:sz w:val="40"/>
         </w:rPr>
       </w:pPr>
-      <w:bookmarkStart w:id="6" w:name="_Toc504561942"/>
-      <w:proofErr w:type="spellStart"/>
-      <w:r>
-        <w:rPr>
-          <w:b/>
-          <w:sz w:val="40"/>
-        </w:rPr>
-        <w:lastRenderedPageBreak/>
-        <w:t>Chatbot</w:t>
-      </w:r>
-      <w:proofErr w:type="spellEnd"/>
-      <w:r>
-        <w:rPr>
-          <w:b/>
-          <w:sz w:val="40"/>
-        </w:rPr>
-        <w:t xml:space="preserve"> Visualisatie</w:t>
-      </w:r>
-      <w:bookmarkEnd w:id="6"/>
     </w:p>
     <w:p>
       <w:pPr>
@@ -1714,34 +1669,6 @@
     </w:p>
     <w:p>
       <w:pPr>
-        <w:pStyle w:val="Kop1"/>
-        <w:rPr>
-          <w:b/>
-          <w:sz w:val="40"/>
-        </w:rPr>
-      </w:pPr>
-      <w:bookmarkStart w:id="7" w:name="_Toc504561943"/>
-      <w:proofErr w:type="spellStart"/>
-      <w:r>
-        <w:rPr>
-          <w:b/>
-          <w:sz w:val="40"/>
-        </w:rPr>
-        <w:lastRenderedPageBreak/>
-        <w:t>Chatbot</w:t>
-      </w:r>
-      <w:proofErr w:type="spellEnd"/>
-      <w:r>
-        <w:rPr>
-          <w:b/>
-          <w:sz w:val="40"/>
-        </w:rPr>
-        <w:t xml:space="preserve"> Visualisatie</w:t>
-      </w:r>
-      <w:bookmarkEnd w:id="7"/>
-    </w:p>
-    <w:p>
-      <w:pPr>
         <w:spacing w:after="160" w:line="259" w:lineRule="auto"/>
         <w:ind w:left="0" w:firstLine="0"/>
         <w:rPr>
@@ -1752,10 +1679,13 @@
           <w:szCs w:val="32"/>
         </w:rPr>
       </w:pPr>
+      <w:bookmarkStart w:id="4" w:name="_GoBack"/>
+      <w:bookmarkEnd w:id="4"/>
       <w:r>
         <w:rPr>
           <w:noProof/>
         </w:rPr>
+        <w:lastRenderedPageBreak/>
         <w:drawing>
           <wp:anchor distT="152400" distB="152400" distL="152400" distR="152400" simplePos="0" relativeHeight="251671552" behindDoc="0" locked="0" layoutInCell="1" allowOverlap="1" wp14:anchorId="34428EF8" wp14:editId="787384E0">
             <wp:simplePos x="0" y="0"/>
@@ -1861,10 +1791,11 @@
         <w:docPartUnique/>
       </w:docPartObj>
     </w:sdtPr>
+    <w:sdtEndPr/>
     <w:sdtContent>
       <w:p>
         <w:pPr>
-          <w:pStyle w:val="Voettekst"/>
+          <w:pStyle w:val="Footer"/>
           <w:jc w:val="right"/>
         </w:pPr>
         <w:r>
@@ -1890,7 +1821,7 @@
   </w:sdt>
   <w:p>
     <w:pPr>
-      <w:pStyle w:val="Voettekst"/>
+      <w:pStyle w:val="Footer"/>
     </w:pPr>
   </w:p>
 </w:ftr>
@@ -3158,7 +3089,7 @@
     <w:lsdException w:name="Hashtag" w:semiHidden="1" w:unhideWhenUsed="1"/>
     <w:lsdException w:name="Unresolved Mention" w:semiHidden="1" w:unhideWhenUsed="1"/>
   </w:latentStyles>
-  <w:style w:type="paragraph" w:default="1" w:styleId="Standaard">
+  <w:style w:type="paragraph" w:default="1" w:styleId="Normal">
     <w:name w:val="Normal"/>
     <w:qFormat/>
     <w:pPr>
@@ -3171,11 +3102,11 @@
       <w:sz w:val="20"/>
     </w:rPr>
   </w:style>
-  <w:style w:type="paragraph" w:styleId="Kop1">
+  <w:style w:type="paragraph" w:styleId="Heading1">
     <w:name w:val="heading 1"/>
-    <w:basedOn w:val="Standaard"/>
-    <w:next w:val="Standaard"/>
-    <w:link w:val="Kop1Char"/>
+    <w:basedOn w:val="Normal"/>
+    <w:next w:val="Normal"/>
+    <w:link w:val="Heading1Char"/>
     <w:uiPriority w:val="9"/>
     <w:qFormat/>
     <w:rsid w:val="00F31126"/>
@@ -3192,13 +3123,13 @@
       <w:szCs w:val="32"/>
     </w:rPr>
   </w:style>
-  <w:style w:type="character" w:default="1" w:styleId="Standaardalinea-lettertype">
+  <w:style w:type="character" w:default="1" w:styleId="DefaultParagraphFont">
     <w:name w:val="Default Paragraph Font"/>
     <w:uiPriority w:val="1"/>
     <w:semiHidden/>
     <w:unhideWhenUsed/>
   </w:style>
-  <w:style w:type="table" w:default="1" w:styleId="Standaardtabel">
+  <w:style w:type="table" w:default="1" w:styleId="TableNormal">
     <w:name w:val="Normal Table"/>
     <w:uiPriority w:val="99"/>
     <w:semiHidden/>
@@ -3213,15 +3144,15 @@
       </w:tblCellMar>
     </w:tblPr>
   </w:style>
-  <w:style w:type="numbering" w:default="1" w:styleId="Geenlijst">
+  <w:style w:type="numbering" w:default="1" w:styleId="NoList">
     <w:name w:val="No List"/>
     <w:uiPriority w:val="99"/>
     <w:semiHidden/>
     <w:unhideWhenUsed/>
   </w:style>
-  <w:style w:type="paragraph" w:styleId="Lijstalinea">
+  <w:style w:type="paragraph" w:styleId="ListParagraph">
     <w:name w:val="List Paragraph"/>
-    <w:basedOn w:val="Standaard"/>
+    <w:basedOn w:val="Normal"/>
     <w:uiPriority w:val="34"/>
     <w:qFormat/>
     <w:rsid w:val="003030E4"/>
@@ -3230,7 +3161,7 @@
       <w:contextualSpacing/>
     </w:pPr>
   </w:style>
-  <w:style w:type="paragraph" w:styleId="Geenafstand">
+  <w:style w:type="paragraph" w:styleId="NoSpacing">
     <w:name w:val="No Spacing"/>
     <w:qFormat/>
     <w:rsid w:val="003030E4"/>
@@ -3244,9 +3175,9 @@
       <w:sz w:val="20"/>
     </w:rPr>
   </w:style>
-  <w:style w:type="paragraph" w:styleId="Normaalweb">
+  <w:style w:type="paragraph" w:styleId="NormalWeb">
     <w:name w:val="Normal (Web)"/>
-    <w:basedOn w:val="Standaard"/>
+    <w:basedOn w:val="Normal"/>
     <w:uiPriority w:val="99"/>
     <w:semiHidden/>
     <w:unhideWhenUsed/>
@@ -3262,10 +3193,10 @@
       <w:szCs w:val="24"/>
     </w:rPr>
   </w:style>
-  <w:style w:type="paragraph" w:styleId="Voettekst">
+  <w:style w:type="paragraph" w:styleId="Footer">
     <w:name w:val="footer"/>
-    <w:basedOn w:val="Standaard"/>
-    <w:link w:val="VoettekstChar"/>
+    <w:basedOn w:val="Normal"/>
+    <w:link w:val="FooterChar"/>
     <w:uiPriority w:val="99"/>
     <w:unhideWhenUsed/>
     <w:rsid w:val="00D66FFF"/>
@@ -3277,10 +3208,10 @@
       <w:spacing w:after="0" w:line="240" w:lineRule="auto"/>
     </w:pPr>
   </w:style>
-  <w:style w:type="character" w:customStyle="1" w:styleId="VoettekstChar">
-    <w:name w:val="Voettekst Char"/>
-    <w:basedOn w:val="Standaardalinea-lettertype"/>
-    <w:link w:val="Voettekst"/>
+  <w:style w:type="character" w:customStyle="1" w:styleId="FooterChar">
+    <w:name w:val="Footer Char"/>
+    <w:basedOn w:val="DefaultParagraphFont"/>
+    <w:link w:val="Footer"/>
     <w:uiPriority w:val="99"/>
     <w:rsid w:val="00D66FFF"/>
     <w:rPr>
@@ -3313,7 +3244,7 @@
   </w:style>
   <w:style w:type="paragraph" w:customStyle="1" w:styleId="Subkop">
     <w:name w:val="Subkop"/>
-    <w:next w:val="Standaard"/>
+    <w:next w:val="Normal"/>
     <w:rsid w:val="00F31126"/>
     <w:pPr>
       <w:pBdr>
@@ -3337,10 +3268,10 @@
       <w:bdr w:val="nil"/>
     </w:rPr>
   </w:style>
-  <w:style w:type="character" w:customStyle="1" w:styleId="Kop1Char">
-    <w:name w:val="Kop 1 Char"/>
-    <w:basedOn w:val="Standaardalinea-lettertype"/>
-    <w:link w:val="Kop1"/>
+  <w:style w:type="character" w:customStyle="1" w:styleId="Heading1Char">
+    <w:name w:val="Heading 1 Char"/>
+    <w:basedOn w:val="DefaultParagraphFont"/>
+    <w:link w:val="Heading1"/>
     <w:uiPriority w:val="9"/>
     <w:rsid w:val="00F31126"/>
     <w:rPr>
@@ -3350,10 +3281,10 @@
       <w:szCs w:val="32"/>
     </w:rPr>
   </w:style>
-  <w:style w:type="paragraph" w:styleId="Kopvaninhoudsopgave">
+  <w:style w:type="paragraph" w:styleId="TOCHeading">
     <w:name w:val="TOC Heading"/>
-    <w:basedOn w:val="Kop1"/>
-    <w:next w:val="Standaard"/>
+    <w:basedOn w:val="Heading1"/>
+    <w:next w:val="Normal"/>
     <w:uiPriority w:val="39"/>
     <w:unhideWhenUsed/>
     <w:qFormat/>
@@ -3364,10 +3295,10 @@
       <w:outlineLvl w:val="9"/>
     </w:pPr>
   </w:style>
-  <w:style w:type="paragraph" w:styleId="Inhopg1">
+  <w:style w:type="paragraph" w:styleId="TOC1">
     <w:name w:val="toc 1"/>
-    <w:basedOn w:val="Standaard"/>
-    <w:next w:val="Standaard"/>
+    <w:basedOn w:val="Normal"/>
+    <w:next w:val="Normal"/>
     <w:autoRedefine/>
     <w:uiPriority w:val="39"/>
     <w:unhideWhenUsed/>
@@ -3379,7 +3310,7 @@
   </w:style>
   <w:style w:type="character" w:styleId="Hyperlink">
     <w:name w:val="Hyperlink"/>
-    <w:basedOn w:val="Standaardalinea-lettertype"/>
+    <w:basedOn w:val="DefaultParagraphFont"/>
     <w:uiPriority w:val="99"/>
     <w:unhideWhenUsed/>
     <w:rsid w:val="00B24CC2"/>
@@ -3691,7 +3622,7 @@
 </file>
 
 <file path=customXml/itemProps1.xml><?xml version="1.0" encoding="utf-8"?>
-<ds:datastoreItem xmlns:ds="http://schemas.openxmlformats.org/officeDocument/2006/customXml" ds:itemID="{70706146-AEDE-4AFB-94B7-E54E3A5E33EB}">
+<ds:datastoreItem xmlns:ds="http://schemas.openxmlformats.org/officeDocument/2006/customXml" ds:itemID="{C5077218-1A5E-9241-B1A8-84CCF8DD2B69}">
   <ds:schemaRefs>
     <ds:schemaRef ds:uri="http://schemas.openxmlformats.org/officeDocument/2006/bibliography"/>
   </ds:schemaRefs>

</xml_diff>